<commit_message>
[DS] add logo to opening questions, and workbook links to unit preparation checklist
</commit_message>
<xml_diff>
--- a/courses/data-science/resources/OpeningQuestions.docx
+++ b/courses/data-science/resources/OpeningQuestions.docx
@@ -1,12 +1,80 @@
 
 <file path=word/document.xml><?xml version="1.0" encoding="utf-8"?>
-<w:document xmlns:wpc="http://schemas.microsoft.com/office/word/2010/wordprocessingCanvas" xmlns:mo="http://schemas.microsoft.com/office/mac/office/2008/main" xmlns:mc="http://schemas.openxmlformats.org/markup-compatibility/2006" xmlns:mv="urn:schemas-microsoft-com:mac:vml" xmlns:o="urn:schemas-microsoft-com:office:office" xmlns:r="http://schemas.openxmlformats.org/officeDocument/2006/relationships" xmlns:m="http://schemas.openxmlformats.org/officeDocument/2006/math" xmlns:v="urn:schemas-microsoft-com:vml" xmlns:wp14="http://schemas.microsoft.com/office/word/2010/wordprocessingDrawing" xmlns:wp="http://schemas.openxmlformats.org/drawingml/2006/wordprocessingDrawing" xmlns:w10="urn:schemas-microsoft-com:office:word" xmlns:w="http://schemas.openxmlformats.org/wordprocessingml/2006/main" xmlns:w14="http://schemas.microsoft.com/office/word/2010/wordml" xmlns:w15="http://schemas.microsoft.com/office/word/2012/wordml" xmlns:wpg="http://schemas.microsoft.com/office/word/2010/wordprocessingGroup" xmlns:wpi="http://schemas.microsoft.com/office/word/2010/wordprocessingInk" xmlns:wne="http://schemas.microsoft.com/office/word/2006/wordml" xmlns:wps="http://schemas.microsoft.com/office/word/2010/wordprocessingShape" mc:Ignorable="w14 w15 wp14">
+<w:document xmlns:wpc="http://schemas.microsoft.com/office/word/2010/wordprocessingCanvas" xmlns:cx="http://schemas.microsoft.com/office/drawing/2014/chartex" xmlns:cx1="http://schemas.microsoft.com/office/drawing/2015/9/8/chartex" xmlns:cx2="http://schemas.microsoft.com/office/drawing/2015/10/21/chartex" xmlns:cx3="http://schemas.microsoft.com/office/drawing/2016/5/9/chartex" xmlns:cx4="http://schemas.microsoft.com/office/drawing/2016/5/10/chartex" xmlns:cx5="http://schemas.microsoft.com/office/drawing/2016/5/11/chartex" xmlns:cx6="http://schemas.microsoft.com/office/drawing/2016/5/12/chartex" xmlns:cx7="http://schemas.microsoft.com/office/drawing/2016/5/13/chartex" xmlns:cx8="http://schemas.microsoft.com/office/drawing/2016/5/14/chartex" xmlns:mc="http://schemas.openxmlformats.org/markup-compatibility/2006" xmlns:aink="http://schemas.microsoft.com/office/drawing/2016/ink" xmlns:am3d="http://schemas.microsoft.com/office/drawing/2017/model3d" xmlns:o="urn:schemas-microsoft-com:office:office" xmlns:r="http://schemas.openxmlformats.org/officeDocument/2006/relationships" xmlns:m="http://schemas.openxmlformats.org/officeDocument/2006/math" xmlns:v="urn:schemas-microsoft-com:vml" xmlns:wp14="http://schemas.microsoft.com/office/word/2010/wordprocessingDrawing" xmlns:wp="http://schemas.openxmlformats.org/drawingml/2006/wordprocessingDrawing" xmlns:w10="urn:schemas-microsoft-com:office:word" xmlns:w="http://schemas.openxmlformats.org/wordprocessingml/2006/main" xmlns:w14="http://schemas.microsoft.com/office/word/2010/wordml" xmlns:w15="http://schemas.microsoft.com/office/word/2012/wordml" xmlns:w16cid="http://schemas.microsoft.com/office/word/2016/wordml/cid" xmlns:w16se="http://schemas.microsoft.com/office/word/2015/wordml/symex" xmlns:wpg="http://schemas.microsoft.com/office/word/2010/wordprocessingGroup" xmlns:wpi="http://schemas.microsoft.com/office/word/2010/wordprocessingInk" xmlns:wne="http://schemas.microsoft.com/office/word/2006/wordml" xmlns:wps="http://schemas.microsoft.com/office/word/2010/wordprocessingShape" mc:Ignorable="w14 w15 w16se w16cid wp14">
   <w:body>
     <w:p>
       <w:pPr>
+        <w:jc w:val="center"/>
         <w:outlineLvl w:val="0"/>
-      </w:pPr>
-      <w:r>
+        <w:rPr>
+          <w:rFonts w:ascii="Century Gothic" w:hAnsi="Century Gothic"/>
+        </w:rPr>
+      </w:pPr>
+      <w:bookmarkStart w:id="0" w:name="_GoBack"/>
+      <w:bookmarkEnd w:id="0"/>
+      <w:r>
+        <w:rPr>
+          <w:rFonts w:ascii="Century Gothic" w:hAnsi="Century Gothic"/>
+          <w:noProof/>
+        </w:rPr>
+        <w:drawing>
+          <wp:inline distT="0" distB="0" distL="0" distR="0" wp14:anchorId="2AB87102" wp14:editId="6EF48362">
+            <wp:extent cx="2794000" cy="2794000"/>
+            <wp:effectExtent l="0" t="0" r="0" b="0"/>
+            <wp:docPr id="1" name="Picture 1"/>
+            <wp:cNvGraphicFramePr>
+              <a:graphicFrameLocks xmlns:a="http://schemas.openxmlformats.org/drawingml/2006/main" noChangeAspect="1"/>
+            </wp:cNvGraphicFramePr>
+            <a:graphic xmlns:a="http://schemas.openxmlformats.org/drawingml/2006/main">
+              <a:graphicData uri="http://schemas.openxmlformats.org/drawingml/2006/picture">
+                <pic:pic xmlns:pic="http://schemas.openxmlformats.org/drawingml/2006/picture">
+                  <pic:nvPicPr>
+                    <pic:cNvPr id="1" name="Logo - Data Science.png"/>
+                    <pic:cNvPicPr/>
+                  </pic:nvPicPr>
+                  <pic:blipFill>
+                    <a:blip r:embed="rId7"/>
+                    <a:stretch>
+                      <a:fillRect/>
+                    </a:stretch>
+                  </pic:blipFill>
+                  <pic:spPr>
+                    <a:xfrm>
+                      <a:off x="0" y="0"/>
+                      <a:ext cx="2794000" cy="2794000"/>
+                    </a:xfrm>
+                    <a:prstGeom prst="rect">
+                      <a:avLst/>
+                    </a:prstGeom>
+                  </pic:spPr>
+                </pic:pic>
+              </a:graphicData>
+            </a:graphic>
+          </wp:inline>
+        </w:drawing>
+      </w:r>
+    </w:p>
+    <w:p>
+      <w:pPr>
+        <w:outlineLvl w:val="0"/>
+        <w:rPr>
+          <w:rFonts w:ascii="Century Gothic" w:hAnsi="Century Gothic"/>
+        </w:rPr>
+      </w:pPr>
+    </w:p>
+    <w:p>
+      <w:pPr>
+        <w:outlineLvl w:val="0"/>
+        <w:rPr>
+          <w:rFonts w:ascii="Century Gothic" w:hAnsi="Century Gothic"/>
+          <w:b/>
+        </w:rPr>
+      </w:pPr>
+      <w:r>
+        <w:rPr>
+          <w:rFonts w:ascii="Century Gothic" w:hAnsi="Century Gothic"/>
+          <w:b/>
+        </w:rPr>
         <w:t>Sports</w:t>
       </w:r>
     </w:p>
@@ -17,8 +85,14 @@
           <w:ilvl w:val="0"/>
           <w:numId w:val="1"/>
         </w:numPr>
-      </w:pPr>
-      <w:r>
+        <w:rPr>
+          <w:rFonts w:ascii="Century Gothic" w:hAnsi="Century Gothic"/>
+        </w:rPr>
+      </w:pPr>
+      <w:r>
+        <w:rPr>
+          <w:rFonts w:ascii="Century Gothic" w:hAnsi="Century Gothic"/>
+        </w:rPr>
         <w:t>Who is the greatest QB of all time?</w:t>
       </w:r>
     </w:p>
@@ -29,8 +103,14 @@
           <w:ilvl w:val="0"/>
           <w:numId w:val="1"/>
         </w:numPr>
-      </w:pPr>
-      <w:r>
+        <w:rPr>
+          <w:rFonts w:ascii="Century Gothic" w:hAnsi="Century Gothic"/>
+        </w:rPr>
+      </w:pPr>
+      <w:r>
+        <w:rPr>
+          <w:rFonts w:ascii="Century Gothic" w:hAnsi="Century Gothic"/>
+        </w:rPr>
         <w:t>Who is the best pitcher of all time?</w:t>
       </w:r>
     </w:p>
@@ -41,8 +121,14 @@
           <w:ilvl w:val="0"/>
           <w:numId w:val="1"/>
         </w:numPr>
-      </w:pPr>
-      <w:r>
+        <w:rPr>
+          <w:rFonts w:ascii="Century Gothic" w:hAnsi="Century Gothic"/>
+        </w:rPr>
+      </w:pPr>
+      <w:r>
+        <w:rPr>
+          <w:rFonts w:ascii="Century Gothic" w:hAnsi="Century Gothic"/>
+        </w:rPr>
         <w:t>Which team is the most dominant of all time?</w:t>
       </w:r>
     </w:p>
@@ -53,8 +139,14 @@
           <w:ilvl w:val="0"/>
           <w:numId w:val="1"/>
         </w:numPr>
-      </w:pPr>
-      <w:r>
+        <w:rPr>
+          <w:rFonts w:ascii="Century Gothic" w:hAnsi="Century Gothic"/>
+        </w:rPr>
+      </w:pPr>
+      <w:r>
+        <w:rPr>
+          <w:rFonts w:ascii="Century Gothic" w:hAnsi="Century Gothic"/>
+        </w:rPr>
         <w:t>What league is the most well-balanced?</w:t>
       </w:r>
     </w:p>
@@ -65,17 +157,37 @@
           <w:ilvl w:val="0"/>
           <w:numId w:val="1"/>
         </w:numPr>
-      </w:pPr>
-      <w:r>
+        <w:rPr>
+          <w:rFonts w:ascii="Century Gothic" w:hAnsi="Century Gothic"/>
+        </w:rPr>
+      </w:pPr>
+      <w:r>
+        <w:rPr>
+          <w:rFonts w:ascii="Century Gothic" w:hAnsi="Century Gothic"/>
+        </w:rPr>
         <w:t>How much does an extra inch of height help a basketball player?</w:t>
       </w:r>
     </w:p>
-    <w:p/>
+    <w:p>
+      <w:pPr>
+        <w:rPr>
+          <w:rFonts w:ascii="Century Gothic" w:hAnsi="Century Gothic"/>
+        </w:rPr>
+      </w:pPr>
+    </w:p>
     <w:p>
       <w:pPr>
         <w:outlineLvl w:val="0"/>
-      </w:pPr>
-      <w:r>
+        <w:rPr>
+          <w:rFonts w:ascii="Century Gothic" w:hAnsi="Century Gothic"/>
+          <w:b/>
+        </w:rPr>
+      </w:pPr>
+      <w:r>
+        <w:rPr>
+          <w:rFonts w:ascii="Century Gothic" w:hAnsi="Century Gothic"/>
+          <w:b/>
+        </w:rPr>
         <w:t>Pop Culture</w:t>
       </w:r>
     </w:p>
@@ -86,8 +198,14 @@
           <w:ilvl w:val="0"/>
           <w:numId w:val="2"/>
         </w:numPr>
-      </w:pPr>
-      <w:r>
+        <w:rPr>
+          <w:rFonts w:ascii="Century Gothic" w:hAnsi="Century Gothic"/>
+        </w:rPr>
+      </w:pPr>
+      <w:r>
+        <w:rPr>
+          <w:rFonts w:ascii="Century Gothic" w:hAnsi="Century Gothic"/>
+        </w:rPr>
         <w:t>Who is the best actor alive today?</w:t>
       </w:r>
     </w:p>
@@ -98,8 +216,14 @@
           <w:ilvl w:val="0"/>
           <w:numId w:val="2"/>
         </w:numPr>
-      </w:pPr>
-      <w:r>
+        <w:rPr>
+          <w:rFonts w:ascii="Century Gothic" w:hAnsi="Century Gothic"/>
+        </w:rPr>
+      </w:pPr>
+      <w:r>
+        <w:rPr>
+          <w:rFonts w:ascii="Century Gothic" w:hAnsi="Century Gothic"/>
+        </w:rPr>
         <w:t>What is the most successful singer/band in history?</w:t>
       </w:r>
     </w:p>
@@ -110,8 +234,14 @@
           <w:ilvl w:val="0"/>
           <w:numId w:val="2"/>
         </w:numPr>
-      </w:pPr>
-      <w:r>
+        <w:rPr>
+          <w:rFonts w:ascii="Century Gothic" w:hAnsi="Century Gothic"/>
+        </w:rPr>
+      </w:pPr>
+      <w:r>
+        <w:rPr>
+          <w:rFonts w:ascii="Century Gothic" w:hAnsi="Century Gothic"/>
+        </w:rPr>
         <w:t>Are male actors paid more than female actors?</w:t>
       </w:r>
     </w:p>
@@ -122,8 +252,14 @@
           <w:ilvl w:val="0"/>
           <w:numId w:val="2"/>
         </w:numPr>
-      </w:pPr>
-      <w:r>
+        <w:rPr>
+          <w:rFonts w:ascii="Century Gothic" w:hAnsi="Century Gothic"/>
+        </w:rPr>
+      </w:pPr>
+      <w:r>
+        <w:rPr>
+          <w:rFonts w:ascii="Century Gothic" w:hAnsi="Century Gothic"/>
+        </w:rPr>
         <w:t>Are movies with female leads as profitable as movies with male leads?</w:t>
       </w:r>
     </w:p>
@@ -134,17 +270,51 @@
           <w:ilvl w:val="0"/>
           <w:numId w:val="2"/>
         </w:numPr>
-      </w:pPr>
-      <w:r>
-        <w:t>Does winning a Grammy increase sales?</w:t>
-      </w:r>
-    </w:p>
-    <w:p/>
+        <w:rPr>
+          <w:rFonts w:ascii="Century Gothic" w:hAnsi="Century Gothic"/>
+        </w:rPr>
+      </w:pPr>
+      <w:r>
+        <w:rPr>
+          <w:rFonts w:ascii="Century Gothic" w:hAnsi="Century Gothic"/>
+        </w:rPr>
+        <w:t xml:space="preserve">Does winning </w:t>
+      </w:r>
+      <w:proofErr w:type="gramStart"/>
+      <w:r>
+        <w:rPr>
+          <w:rFonts w:ascii="Century Gothic" w:hAnsi="Century Gothic"/>
+        </w:rPr>
+        <w:t>a Grammy increase sales</w:t>
+      </w:r>
+      <w:proofErr w:type="gramEnd"/>
+      <w:r>
+        <w:rPr>
+          <w:rFonts w:ascii="Century Gothic" w:hAnsi="Century Gothic"/>
+        </w:rPr>
+        <w:t>?</w:t>
+      </w:r>
+    </w:p>
+    <w:p>
+      <w:pPr>
+        <w:rPr>
+          <w:rFonts w:ascii="Century Gothic" w:hAnsi="Century Gothic"/>
+        </w:rPr>
+      </w:pPr>
+    </w:p>
     <w:p>
       <w:pPr>
         <w:outlineLvl w:val="0"/>
-      </w:pPr>
-      <w:r>
+        <w:rPr>
+          <w:rFonts w:ascii="Century Gothic" w:hAnsi="Century Gothic"/>
+          <w:b/>
+        </w:rPr>
+      </w:pPr>
+      <w:r>
+        <w:rPr>
+          <w:rFonts w:ascii="Century Gothic" w:hAnsi="Century Gothic"/>
+          <w:b/>
+        </w:rPr>
         <w:t>Politics</w:t>
       </w:r>
     </w:p>
@@ -155,8 +325,14 @@
           <w:ilvl w:val="0"/>
           <w:numId w:val="3"/>
         </w:numPr>
-      </w:pPr>
-      <w:r>
+        <w:rPr>
+          <w:rFonts w:ascii="Century Gothic" w:hAnsi="Century Gothic"/>
+        </w:rPr>
+      </w:pPr>
+      <w:r>
+        <w:rPr>
+          <w:rFonts w:ascii="Century Gothic" w:hAnsi="Century Gothic"/>
+        </w:rPr>
         <w:t>Is “Stop and Frisk” a racist policy?</w:t>
       </w:r>
     </w:p>
@@ -167,8 +343,14 @@
           <w:ilvl w:val="0"/>
           <w:numId w:val="3"/>
         </w:numPr>
-      </w:pPr>
-      <w:r>
+        <w:rPr>
+          <w:rFonts w:ascii="Century Gothic" w:hAnsi="Century Gothic"/>
+        </w:rPr>
+      </w:pPr>
+      <w:r>
+        <w:rPr>
+          <w:rFonts w:ascii="Century Gothic" w:hAnsi="Century Gothic"/>
+        </w:rPr>
         <w:t>Do Republican presidents tend to come from different states than Democratic ones?</w:t>
       </w:r>
     </w:p>
@@ -179,8 +361,14 @@
           <w:ilvl w:val="0"/>
           <w:numId w:val="3"/>
         </w:numPr>
-      </w:pPr>
-      <w:r>
+        <w:rPr>
+          <w:rFonts w:ascii="Century Gothic" w:hAnsi="Century Gothic"/>
+        </w:rPr>
+      </w:pPr>
+      <w:r>
+        <w:rPr>
+          <w:rFonts w:ascii="Century Gothic" w:hAnsi="Century Gothic"/>
+        </w:rPr>
         <w:t>Do people in countries with universal healthcare live longer than people in countries that don’t?</w:t>
       </w:r>
     </w:p>
@@ -191,19 +379,37 @@
           <w:ilvl w:val="0"/>
           <w:numId w:val="3"/>
         </w:numPr>
-      </w:pPr>
-      <w:r>
+        <w:rPr>
+          <w:rFonts w:ascii="Century Gothic" w:hAnsi="Century Gothic"/>
+        </w:rPr>
+      </w:pPr>
+      <w:r>
+        <w:rPr>
+          <w:rFonts w:ascii="Century Gothic" w:hAnsi="Century Gothic"/>
+        </w:rPr>
         <w:t>Was press coverage slanted for or against a particular candidate?</w:t>
       </w:r>
-      <w:bookmarkStart w:id="0" w:name="_GoBack"/>
-      <w:bookmarkEnd w:id="0"/>
-    </w:p>
-    <w:p/>
+    </w:p>
+    <w:p>
+      <w:pPr>
+        <w:rPr>
+          <w:rFonts w:ascii="Century Gothic" w:hAnsi="Century Gothic"/>
+        </w:rPr>
+      </w:pPr>
+    </w:p>
     <w:p>
       <w:pPr>
         <w:outlineLvl w:val="0"/>
-      </w:pPr>
-      <w:r>
+        <w:rPr>
+          <w:rFonts w:ascii="Century Gothic" w:hAnsi="Century Gothic"/>
+          <w:b/>
+        </w:rPr>
+      </w:pPr>
+      <w:r>
+        <w:rPr>
+          <w:rFonts w:ascii="Century Gothic" w:hAnsi="Century Gothic"/>
+          <w:b/>
+        </w:rPr>
         <w:t>Education</w:t>
       </w:r>
     </w:p>
@@ -214,8 +420,14 @@
           <w:ilvl w:val="0"/>
           <w:numId w:val="4"/>
         </w:numPr>
-      </w:pPr>
-      <w:r>
+        <w:rPr>
+          <w:rFonts w:ascii="Century Gothic" w:hAnsi="Century Gothic"/>
+        </w:rPr>
+      </w:pPr>
+      <w:r>
+        <w:rPr>
+          <w:rFonts w:ascii="Century Gothic" w:hAnsi="Century Gothic"/>
+        </w:rPr>
         <w:t>Do small schools perform better than large ones?</w:t>
       </w:r>
     </w:p>
@@ -226,8 +438,14 @@
           <w:ilvl w:val="0"/>
           <w:numId w:val="4"/>
         </w:numPr>
-      </w:pPr>
-      <w:r>
+        <w:rPr>
+          <w:rFonts w:ascii="Century Gothic" w:hAnsi="Century Gothic"/>
+        </w:rPr>
+      </w:pPr>
+      <w:r>
+        <w:rPr>
+          <w:rFonts w:ascii="Century Gothic" w:hAnsi="Century Gothic"/>
+        </w:rPr>
         <w:t>Which has a stronger correlation with student achievement: race or wealth?</w:t>
       </w:r>
     </w:p>
@@ -238,14 +456,23 @@
           <w:ilvl w:val="0"/>
           <w:numId w:val="4"/>
         </w:numPr>
-      </w:pPr>
-      <w:r>
+        <w:rPr>
+          <w:rFonts w:ascii="Century Gothic" w:hAnsi="Century Gothic"/>
+        </w:rPr>
+      </w:pPr>
+      <w:r>
+        <w:rPr>
+          <w:rFonts w:ascii="Century Gothic" w:hAnsi="Century Gothic"/>
+        </w:rPr>
         <w:t>Do bilingual classes result in better outcomes for ESL/ELL students?</w:t>
       </w:r>
     </w:p>
     <w:p>
       <w:pPr>
         <w:ind w:left="360"/>
+        <w:rPr>
+          <w:rFonts w:ascii="Century Gothic" w:hAnsi="Century Gothic"/>
+        </w:rPr>
       </w:pPr>
     </w:p>
     <w:sectPr>
@@ -258,9 +485,47 @@
 </w:document>
 </file>
 
+<file path=word/endnotes.xml><?xml version="1.0" encoding="utf-8"?>
+<w:endnotes xmlns:wpc="http://schemas.microsoft.com/office/word/2010/wordprocessingCanvas" xmlns:cx="http://schemas.microsoft.com/office/drawing/2014/chartex" xmlns:cx1="http://schemas.microsoft.com/office/drawing/2015/9/8/chartex" xmlns:cx2="http://schemas.microsoft.com/office/drawing/2015/10/21/chartex" xmlns:cx3="http://schemas.microsoft.com/office/drawing/2016/5/9/chartex" xmlns:cx4="http://schemas.microsoft.com/office/drawing/2016/5/10/chartex" xmlns:cx5="http://schemas.microsoft.com/office/drawing/2016/5/11/chartex" xmlns:cx6="http://schemas.microsoft.com/office/drawing/2016/5/12/chartex" xmlns:cx7="http://schemas.microsoft.com/office/drawing/2016/5/13/chartex" xmlns:cx8="http://schemas.microsoft.com/office/drawing/2016/5/14/chartex" xmlns:mc="http://schemas.openxmlformats.org/markup-compatibility/2006" xmlns:aink="http://schemas.microsoft.com/office/drawing/2016/ink" xmlns:am3d="http://schemas.microsoft.com/office/drawing/2017/model3d" xmlns:o="urn:schemas-microsoft-com:office:office" xmlns:r="http://schemas.openxmlformats.org/officeDocument/2006/relationships" xmlns:m="http://schemas.openxmlformats.org/officeDocument/2006/math" xmlns:v="urn:schemas-microsoft-com:vml" xmlns:wp14="http://schemas.microsoft.com/office/word/2010/wordprocessingDrawing" xmlns:wp="http://schemas.openxmlformats.org/drawingml/2006/wordprocessingDrawing" xmlns:w10="urn:schemas-microsoft-com:office:word" xmlns:w="http://schemas.openxmlformats.org/wordprocessingml/2006/main" xmlns:w14="http://schemas.microsoft.com/office/word/2010/wordml" xmlns:w15="http://schemas.microsoft.com/office/word/2012/wordml" xmlns:w16cid="http://schemas.microsoft.com/office/word/2016/wordml/cid" xmlns:w16se="http://schemas.microsoft.com/office/word/2015/wordml/symex" xmlns:wpg="http://schemas.microsoft.com/office/word/2010/wordprocessingGroup" xmlns:wpi="http://schemas.microsoft.com/office/word/2010/wordprocessingInk" xmlns:wne="http://schemas.microsoft.com/office/word/2006/wordml" xmlns:wps="http://schemas.microsoft.com/office/word/2010/wordprocessingShape" mc:Ignorable="w14 w15 w16se w16cid wp14">
+  <w:endnote w:type="separator" w:id="-1">
+    <w:p>
+      <w:r>
+        <w:separator/>
+      </w:r>
+    </w:p>
+  </w:endnote>
+  <w:endnote w:type="continuationSeparator" w:id="0">
+    <w:p>
+      <w:r>
+        <w:continuationSeparator/>
+      </w:r>
+    </w:p>
+  </w:endnote>
+</w:endnotes>
+</file>
+
+<file path=word/footnotes.xml><?xml version="1.0" encoding="utf-8"?>
+<w:footnotes xmlns:wpc="http://schemas.microsoft.com/office/word/2010/wordprocessingCanvas" xmlns:cx="http://schemas.microsoft.com/office/drawing/2014/chartex" xmlns:cx1="http://schemas.microsoft.com/office/drawing/2015/9/8/chartex" xmlns:cx2="http://schemas.microsoft.com/office/drawing/2015/10/21/chartex" xmlns:cx3="http://schemas.microsoft.com/office/drawing/2016/5/9/chartex" xmlns:cx4="http://schemas.microsoft.com/office/drawing/2016/5/10/chartex" xmlns:cx5="http://schemas.microsoft.com/office/drawing/2016/5/11/chartex" xmlns:cx6="http://schemas.microsoft.com/office/drawing/2016/5/12/chartex" xmlns:cx7="http://schemas.microsoft.com/office/drawing/2016/5/13/chartex" xmlns:cx8="http://schemas.microsoft.com/office/drawing/2016/5/14/chartex" xmlns:mc="http://schemas.openxmlformats.org/markup-compatibility/2006" xmlns:aink="http://schemas.microsoft.com/office/drawing/2016/ink" xmlns:am3d="http://schemas.microsoft.com/office/drawing/2017/model3d" xmlns:o="urn:schemas-microsoft-com:office:office" xmlns:r="http://schemas.openxmlformats.org/officeDocument/2006/relationships" xmlns:m="http://schemas.openxmlformats.org/officeDocument/2006/math" xmlns:v="urn:schemas-microsoft-com:vml" xmlns:wp14="http://schemas.microsoft.com/office/word/2010/wordprocessingDrawing" xmlns:wp="http://schemas.openxmlformats.org/drawingml/2006/wordprocessingDrawing" xmlns:w10="urn:schemas-microsoft-com:office:word" xmlns:w="http://schemas.openxmlformats.org/wordprocessingml/2006/main" xmlns:w14="http://schemas.microsoft.com/office/word/2010/wordml" xmlns:w15="http://schemas.microsoft.com/office/word/2012/wordml" xmlns:w16cid="http://schemas.microsoft.com/office/word/2016/wordml/cid" xmlns:w16se="http://schemas.microsoft.com/office/word/2015/wordml/symex" xmlns:wpg="http://schemas.microsoft.com/office/word/2010/wordprocessingGroup" xmlns:wpi="http://schemas.microsoft.com/office/word/2010/wordprocessingInk" xmlns:wne="http://schemas.microsoft.com/office/word/2006/wordml" xmlns:wps="http://schemas.microsoft.com/office/word/2010/wordprocessingShape" mc:Ignorable="w14 w15 w16se w16cid wp14">
+  <w:footnote w:type="separator" w:id="-1">
+    <w:p>
+      <w:r>
+        <w:separator/>
+      </w:r>
+    </w:p>
+  </w:footnote>
+  <w:footnote w:type="continuationSeparator" w:id="0">
+    <w:p>
+      <w:r>
+        <w:continuationSeparator/>
+      </w:r>
+    </w:p>
+  </w:footnote>
+</w:footnotes>
+</file>
+
 <file path=word/numbering.xml><?xml version="1.0" encoding="utf-8"?>
-<w:numbering xmlns:wpc="http://schemas.microsoft.com/office/word/2010/wordprocessingCanvas" xmlns:mo="http://schemas.microsoft.com/office/mac/office/2008/main" xmlns:mc="http://schemas.openxmlformats.org/markup-compatibility/2006" xmlns:mv="urn:schemas-microsoft-com:mac:vml" xmlns:o="urn:schemas-microsoft-com:office:office" xmlns:r="http://schemas.openxmlformats.org/officeDocument/2006/relationships" xmlns:m="http://schemas.openxmlformats.org/officeDocument/2006/math" xmlns:v="urn:schemas-microsoft-com:vml" xmlns:wp14="http://schemas.microsoft.com/office/word/2010/wordprocessingDrawing" xmlns:wp="http://schemas.openxmlformats.org/drawingml/2006/wordprocessingDrawing" xmlns:w10="urn:schemas-microsoft-com:office:word" xmlns:w="http://schemas.openxmlformats.org/wordprocessingml/2006/main" xmlns:w14="http://schemas.microsoft.com/office/word/2010/wordml" xmlns:w15="http://schemas.microsoft.com/office/word/2012/wordml" xmlns:wpg="http://schemas.microsoft.com/office/word/2010/wordprocessingGroup" xmlns:wpi="http://schemas.microsoft.com/office/word/2010/wordprocessingInk" xmlns:wne="http://schemas.microsoft.com/office/word/2006/wordml" xmlns:wps="http://schemas.microsoft.com/office/word/2010/wordprocessingShape" mc:Ignorable="w14 w15 wp14">
-  <w:abstractNum w:abstractNumId="0">
+<w:numbering xmlns:wpc="http://schemas.microsoft.com/office/word/2010/wordprocessingCanvas" xmlns:cx="http://schemas.microsoft.com/office/drawing/2014/chartex" xmlns:cx1="http://schemas.microsoft.com/office/drawing/2015/9/8/chartex" xmlns:cx2="http://schemas.microsoft.com/office/drawing/2015/10/21/chartex" xmlns:cx3="http://schemas.microsoft.com/office/drawing/2016/5/9/chartex" xmlns:cx4="http://schemas.microsoft.com/office/drawing/2016/5/10/chartex" xmlns:cx5="http://schemas.microsoft.com/office/drawing/2016/5/11/chartex" xmlns:cx6="http://schemas.microsoft.com/office/drawing/2016/5/12/chartex" xmlns:cx7="http://schemas.microsoft.com/office/drawing/2016/5/13/chartex" xmlns:cx8="http://schemas.microsoft.com/office/drawing/2016/5/14/chartex" xmlns:mc="http://schemas.openxmlformats.org/markup-compatibility/2006" xmlns:aink="http://schemas.microsoft.com/office/drawing/2016/ink" xmlns:am3d="http://schemas.microsoft.com/office/drawing/2017/model3d" xmlns:o="urn:schemas-microsoft-com:office:office" xmlns:r="http://schemas.openxmlformats.org/officeDocument/2006/relationships" xmlns:m="http://schemas.openxmlformats.org/officeDocument/2006/math" xmlns:v="urn:schemas-microsoft-com:vml" xmlns:wp14="http://schemas.microsoft.com/office/word/2010/wordprocessingDrawing" xmlns:wp="http://schemas.openxmlformats.org/drawingml/2006/wordprocessingDrawing" xmlns:w10="urn:schemas-microsoft-com:office:word" xmlns:w="http://schemas.openxmlformats.org/wordprocessingml/2006/main" xmlns:w14="http://schemas.microsoft.com/office/word/2010/wordml" xmlns:w15="http://schemas.microsoft.com/office/word/2012/wordml" xmlns:w16cid="http://schemas.microsoft.com/office/word/2016/wordml/cid" xmlns:w16se="http://schemas.microsoft.com/office/word/2015/wordml/symex" xmlns:wpg="http://schemas.microsoft.com/office/word/2010/wordprocessingGroup" xmlns:wpi="http://schemas.microsoft.com/office/word/2010/wordprocessingInk" xmlns:wne="http://schemas.microsoft.com/office/word/2006/wordml" xmlns:wps="http://schemas.microsoft.com/office/word/2010/wordprocessingShape" mc:Ignorable="w14 w15 w16se w16cid wp14">
+  <w:abstractNum w:abstractNumId="0" w15:restartNumberingAfterBreak="0">
     <w:nsid w:val="007540DD"/>
     <w:multiLevelType w:val="hybridMultilevel"/>
     <w:tmpl w:val="654A5590"/>
@@ -373,7 +638,7 @@
       </w:rPr>
     </w:lvl>
   </w:abstractNum>
-  <w:abstractNum w:abstractNumId="1">
+  <w:abstractNum w:abstractNumId="1" w15:restartNumberingAfterBreak="0">
     <w:nsid w:val="14C152FE"/>
     <w:multiLevelType w:val="hybridMultilevel"/>
     <w:tmpl w:val="255C989A"/>
@@ -486,7 +751,7 @@
       </w:rPr>
     </w:lvl>
   </w:abstractNum>
-  <w:abstractNum w:abstractNumId="2">
+  <w:abstractNum w:abstractNumId="2" w15:restartNumberingAfterBreak="0">
     <w:nsid w:val="39233EA4"/>
     <w:multiLevelType w:val="hybridMultilevel"/>
     <w:tmpl w:val="AF3E72BE"/>
@@ -599,7 +864,7 @@
       </w:rPr>
     </w:lvl>
   </w:abstractNum>
-  <w:abstractNum w:abstractNumId="3">
+  <w:abstractNum w:abstractNumId="3" w15:restartNumberingAfterBreak="0">
     <w:nsid w:val="57FA55FF"/>
     <w:multiLevelType w:val="hybridMultilevel"/>
     <w:tmpl w:val="D3806082"/>
@@ -728,7 +993,7 @@
 </file>
 
 <file path=word/styles.xml><?xml version="1.0" encoding="utf-8"?>
-<w:styles xmlns:mc="http://schemas.openxmlformats.org/markup-compatibility/2006" xmlns:r="http://schemas.openxmlformats.org/officeDocument/2006/relationships" xmlns:w="http://schemas.openxmlformats.org/wordprocessingml/2006/main" xmlns:w14="http://schemas.microsoft.com/office/word/2010/wordml" xmlns:w15="http://schemas.microsoft.com/office/word/2012/wordml" mc:Ignorable="w14 w15">
+<w:styles xmlns:mc="http://schemas.openxmlformats.org/markup-compatibility/2006" xmlns:r="http://schemas.openxmlformats.org/officeDocument/2006/relationships" xmlns:w="http://schemas.openxmlformats.org/wordprocessingml/2006/main" xmlns:w14="http://schemas.microsoft.com/office/word/2010/wordml" xmlns:w15="http://schemas.microsoft.com/office/word/2012/wordml" xmlns:w16cid="http://schemas.microsoft.com/office/word/2016/wordml/cid" xmlns:w16se="http://schemas.microsoft.com/office/word/2015/wordml/symex" mc:Ignorable="w14 w15 w16se w16cid">
   <w:docDefaults>
     <w:rPrDefault>
       <w:rPr>
@@ -740,7 +1005,7 @@
     </w:rPrDefault>
     <w:pPrDefault/>
   </w:docDefaults>
-  <w:latentStyles w:defLockedState="0" w:defUIPriority="99" w:defSemiHidden="0" w:defUnhideWhenUsed="0" w:defQFormat="0" w:count="382">
+  <w:latentStyles w:defLockedState="0" w:defUIPriority="99" w:defSemiHidden="0" w:defUnhideWhenUsed="0" w:defQFormat="0" w:count="375">
     <w:lsdException w:name="Normal" w:uiPriority="0" w:qFormat="1"/>
     <w:lsdException w:name="heading 1" w:uiPriority="9" w:qFormat="1"/>
     <w:lsdException w:name="heading 2" w:semiHidden="1" w:uiPriority="9" w:unhideWhenUsed="1" w:qFormat="1"/>
@@ -897,15 +1162,6 @@
     <w:lsdException w:name="Balloon Text" w:semiHidden="1" w:unhideWhenUsed="1"/>
     <w:lsdException w:name="Table Grid" w:uiPriority="39"/>
     <w:lsdException w:name="Table Theme" w:semiHidden="1" w:unhideWhenUsed="1"/>
-    <w:lsdException w:name="Note Level 1" w:semiHidden="1" w:unhideWhenUsed="1"/>
-    <w:lsdException w:name="Note Level 2" w:semiHidden="1" w:unhideWhenUsed="1"/>
-    <w:lsdException w:name="Note Level 3" w:semiHidden="1" w:unhideWhenUsed="1"/>
-    <w:lsdException w:name="Note Level 4" w:semiHidden="1" w:unhideWhenUsed="1"/>
-    <w:lsdException w:name="Note Level 5" w:semiHidden="1" w:unhideWhenUsed="1"/>
-    <w:lsdException w:name="Note Level 6" w:semiHidden="1" w:unhideWhenUsed="1"/>
-    <w:lsdException w:name="Note Level 7" w:semiHidden="1" w:unhideWhenUsed="1"/>
-    <w:lsdException w:name="Note Level 8" w:semiHidden="1" w:unhideWhenUsed="1"/>
-    <w:lsdException w:name="Note Level 9" w:semiHidden="1" w:unhideWhenUsed="1"/>
     <w:lsdException w:name="Placeholder Text" w:semiHidden="1"/>
     <w:lsdException w:name="No Spacing" w:uiPriority="1" w:qFormat="1"/>
     <w:lsdException w:name="Light Shading" w:uiPriority="60"/>
@@ -1165,6 +1421,48 @@
       <w:ind w:left="720"/>
       <w:contextualSpacing/>
     </w:pPr>
+  </w:style>
+  <w:style w:type="paragraph" w:styleId="Header">
+    <w:name w:val="header"/>
+    <w:basedOn w:val="Normal"/>
+    <w:link w:val="HeaderChar"/>
+    <w:uiPriority w:val="99"/>
+    <w:unhideWhenUsed/>
+    <w:rsid w:val="00D95356"/>
+    <w:pPr>
+      <w:tabs>
+        <w:tab w:val="center" w:pos="4680"/>
+        <w:tab w:val="right" w:pos="9360"/>
+      </w:tabs>
+    </w:pPr>
+  </w:style>
+  <w:style w:type="character" w:customStyle="1" w:styleId="HeaderChar">
+    <w:name w:val="Header Char"/>
+    <w:basedOn w:val="DefaultParagraphFont"/>
+    <w:link w:val="Header"/>
+    <w:uiPriority w:val="99"/>
+    <w:rsid w:val="00D95356"/>
+  </w:style>
+  <w:style w:type="paragraph" w:styleId="Footer">
+    <w:name w:val="footer"/>
+    <w:basedOn w:val="Normal"/>
+    <w:link w:val="FooterChar"/>
+    <w:uiPriority w:val="99"/>
+    <w:unhideWhenUsed/>
+    <w:rsid w:val="00D95356"/>
+    <w:pPr>
+      <w:tabs>
+        <w:tab w:val="center" w:pos="4680"/>
+        <w:tab w:val="right" w:pos="9360"/>
+      </w:tabs>
+    </w:pPr>
+  </w:style>
+  <w:style w:type="character" w:customStyle="1" w:styleId="FooterChar">
+    <w:name w:val="Footer Char"/>
+    <w:basedOn w:val="DefaultParagraphFont"/>
+    <w:link w:val="Footer"/>
+    <w:uiPriority w:val="99"/>
+    <w:rsid w:val="00D95356"/>
   </w:style>
 </w:styles>
 </file>

</xml_diff>